<commit_message>
Update bağlama öbek ve cümleleri.docx
</commit_message>
<xml_diff>
--- a/SozObekleri/bağlama öbek ve cümleleri.docx
+++ b/SozObekleri/bağlama öbek ve cümleleri.docx
@@ -6,8 +6,14 @@
     <w:p>
       <w:pPr>
         <w:pStyle w:val="AralkYok"/>
-      </w:pPr>
-      <w:r>
+        <w:rPr>
+          <w:b/>
+        </w:rPr>
+      </w:pPr>
+      <w:r>
+        <w:rPr>
+          <w:b/>
+        </w:rPr>
         <w:t>Bağlama Öbek ve Cümleleri</w:t>
       </w:r>
     </w:p>
@@ -16,7 +22,13 @@
         <w:pStyle w:val="AralkYok"/>
       </w:pPr>
       <w:r>
-        <w:t>Bağlama edatları ile birbirine bağlanmış iki veya daha fazla isim ögesinin veya cümlenin oluşturduğu söz öbeğidir. Sıralama söz bilrikleri de denen bu öbeklerde, ögeler asıl ve yardımcı olarak ayrılmaz. Ögeler denk olarak birbirine bağlanır.</w:t>
+        <w:t>Bağlama edatları ile birbirine bağlanmış iki veya daha fazla isim ögesinin veya cümlenin oluşturduğu söz öbeğidir. Sıralama söz bir</w:t>
+      </w:r>
+      <w:r>
+        <w:t>l</w:t>
+      </w:r>
+      <w:r>
+        <w:t>ikleri de denen bu öbeklerde, ögeler asıl ve yardımcı olarak ayrılmaz. Ögeler denk olarak birbirine bağlanır.</w:t>
       </w:r>
     </w:p>
     <w:p>
@@ -25,7 +37,7 @@
       </w:pPr>
       <w:r>
         <w:tab/>
-        <w:t>Birkaç sözün sıralanmasıyla kurulan sıralama biirliğinin yapısındaki sözlerden biri söylenmeyebilir ve bu, sıralama birliğinin dağılmasına yol açmaz. Diğer söz öbeklerinde ise, ne asıl öge, ne de bağlı öge düşürülebilir. Sıralama birliğinin kuruluşunda yer alan sözler, cümlede aynı öğğe olarak görev üstlenir. Bundan dolayı, sıralama birliğindeki sözler aynı biçimde kullanılır. Diğer söz öbeklerindeki sözlerin yeri genellikle sabitken, sıralama birliğindeki sözlerin yeri değişebilir. Söz öbeğindeki ögelerin yerlerinin değişmesi, öbeğin anlamı ile dil bilgilik yapısını değiştirirken; sıralama birliğinin yapısındaki ögelerin yer değiştirmesi, sıralama birliklerinin alamını da, dil bilgilik yapısını da etkilemez: ağırbaşlı ve sabırlı &gt; sabırlı ve ağırbaşlı; baba ile çocuk &gt; çocuk ile baba.</w:t>
+        <w:t>Birkaç sözün sıralanmasıyla kurulan sıralama birliğinin yapısındaki sözlerden biri söylenmeyebilir ve bu, sıralama birliğinin dağılmasına yol açmaz. Diğer söz öbeklerinde ise, ne asıl öge, ne de bağlı öge düşürülebilir. Sıralama birliğinin kuruluşunda yer alan sözler, cümlede aynı öğe olarak görev üstlenir. Bundan dolayı, sıralama birliğindeki sözler aynı biçimde kullanılır. Diğer söz öbeklerindeki sözlerin yeri genellikle sabitken, sıralama birliğindeki sözlerin yeri değişebilir. Söz öbeğindeki ögelerin yerlerinin değişmesi, öbeğin anlamı ile dil bilgilik yapısını değiştirirken; sıralama birliğinin yapısındaki ögelerin yer değiştirmesi, sıralama birliklerinin alamını da, dil bilgilik yapısını da etkilemez: ağırbaşlı ve sabırlı &gt; sabırlı ve ağırbaşlı; baba ile çocuk &gt; çocuk ile baba.</w:t>
       </w:r>
     </w:p>
     <w:p>
@@ -43,7 +55,13 @@
         <w:ind w:firstLine="708"/>
       </w:pPr>
       <w:r>
-        <w:t>1. Sıralayıcı bağlama öbek ve cümleleri: sıralama işlevinin söz konusu olduğu bu söz öbeğinde, tek bir edatla iki söz, söz öbeği veya cümle birbirine bağlanır. Bağlanan ögeler arasında, niteleyen-nitelenen, tamlayan-tamlanan değil, yalnızca sıralama ilişkiisi vardır. Bağlanan ögeler denktir ve yerleri değişebilir. Söz ve söz öbeklerinden oluşan bağlı birimlere, bağlama öbeği denir.</w:t>
+        <w:rPr>
+          <w:b/>
+        </w:rPr>
+        <w:t>1. Sıralayıcı bağlama öbek ve cümleleri</w:t>
+      </w:r>
+      <w:r>
+        <w:t>: sıralama işlevinin söz konusu olduğu bu söz öbeğinde, tek bir edatla iki söz, söz öbeği veya cümle birbirine bağlanır. Bağlanan ögeler arasında, niteleyen-nitelenen, tamlayan-tamlanan değil, yalnızca sıralama ilişkiisi vardır. Bağlanan ögeler denktir ve yerleri değişebilir. Söz ve söz öbeklerinden oluşan bağlı birimlere, bağlama öbeği denir.</w:t>
       </w:r>
     </w:p>
     <w:p>
@@ -62,8 +80,14 @@
           <w:ilvl w:val="0"/>
           <w:numId w:val="2"/>
         </w:numPr>
-      </w:pPr>
-      <w:r>
+        <w:rPr>
+          <w:b/>
+        </w:rPr>
+      </w:pPr>
+      <w:r>
+        <w:rPr>
+          <w:b/>
+        </w:rPr>
         <w:t>Tek ögeli bağlama</w:t>
       </w:r>
     </w:p>
@@ -108,49 +132,7 @@
               <w:pStyle w:val="AralkYok"/>
             </w:pPr>
             <w:r>
-              <w:t>[</w:t>
-            </w:r>
-            <w:r>
-              <w:t>cümle</w:t>
-            </w:r>
-            <w:r>
-              <w:t>]</w:t>
-            </w:r>
-            <w:r>
-              <w:t xml:space="preserve"> </w:t>
-            </w:r>
-            <w:r>
-              <w:t>+</w:t>
-            </w:r>
-            <w:r>
-              <w:t xml:space="preserve"> </w:t>
-            </w:r>
-            <w:r>
-              <w:t>[</w:t>
-            </w:r>
-            <w:r>
-              <w:t>bağlama edatı</w:t>
-            </w:r>
-            <w:r>
-              <w:t>]</w:t>
-            </w:r>
-            <w:r>
-              <w:t xml:space="preserve"> </w:t>
-            </w:r>
-            <w:r>
-              <w:t>+</w:t>
-            </w:r>
-            <w:r>
-              <w:t xml:space="preserve"> </w:t>
-            </w:r>
-            <w:r>
-              <w:t>[</w:t>
-            </w:r>
-            <w:r>
-              <w:t>cümle</w:t>
-            </w:r>
-            <w:r>
-              <w:t>]</w:t>
+              <w:t>[cümle] + [bağlama edatı] + [cümle]</w:t>
             </w:r>
           </w:p>
         </w:tc>
@@ -176,8 +158,14 @@
           <w:ilvl w:val="0"/>
           <w:numId w:val="2"/>
         </w:numPr>
-      </w:pPr>
-      <w:r>
+        <w:rPr>
+          <w:b/>
+        </w:rPr>
+      </w:pPr>
+      <w:r>
+        <w:rPr>
+          <w:b/>
+        </w:rPr>
         <w:t>Çok ögeli bağlama</w:t>
       </w:r>
     </w:p>
@@ -204,100 +192,7 @@
               <w:pStyle w:val="AralkYok"/>
             </w:pPr>
             <w:r>
-              <w:t>[</w:t>
-            </w:r>
-            <w:r>
-              <w:t>isim</w:t>
-            </w:r>
-            <w:r>
-              <w:t>]</w:t>
-            </w:r>
-            <w:r>
-              <w:t xml:space="preserve"> </w:t>
-            </w:r>
-            <w:r>
-              <w:t>+</w:t>
-            </w:r>
-            <w:r>
-              <w:t xml:space="preserve"> </w:t>
-            </w:r>
-            <w:r>
-              <w:t>[</w:t>
-            </w:r>
-            <w:r>
-              <w:t>bağlama edatı</w:t>
-            </w:r>
-            <w:r>
-              <w:t>]</w:t>
-            </w:r>
-            <w:r>
-              <w:t xml:space="preserve"> </w:t>
-            </w:r>
-            <w:r>
-              <w:t>+</w:t>
-            </w:r>
-            <w:r>
-              <w:t xml:space="preserve"> </w:t>
-            </w:r>
-            <w:r>
-              <w:t>[</w:t>
-            </w:r>
-            <w:r>
-              <w:t>isim</w:t>
-            </w:r>
-            <w:r>
-              <w:t>]</w:t>
-            </w:r>
-            <w:r>
-              <w:t xml:space="preserve"> + </w:t>
-            </w:r>
-            <w:r>
-              <w:t>[</w:t>
-            </w:r>
-            <w:r>
-              <w:t>bağlama edatı</w:t>
-            </w:r>
-            <w:r>
-              <w:t>]</w:t>
-            </w:r>
-            <w:r>
-              <w:t xml:space="preserve"> </w:t>
-            </w:r>
-            <w:r>
-              <w:t>+</w:t>
-            </w:r>
-            <w:r>
-              <w:t xml:space="preserve"> </w:t>
-            </w:r>
-            <w:r>
-              <w:t>[</w:t>
-            </w:r>
-            <w:r>
-              <w:t>isim</w:t>
-            </w:r>
-            <w:r>
-              <w:t>]</w:t>
-            </w:r>
-            <w:r>
-              <w:t xml:space="preserve"> </w:t>
-            </w:r>
-            <w:r>
-              <w:t>+</w:t>
-            </w:r>
-            <w:r>
-              <w:t xml:space="preserve"> </w:t>
-            </w:r>
-            <w:r>
-              <w:t>[</w:t>
-            </w:r>
-            <w:r>
-              <w:t>bağlama edatı</w:t>
-            </w:r>
-            <w:r>
-              <w:t>]</w:t>
-            </w:r>
-            <w:r>
-              <w:t xml:space="preserve"> + [isim]</w:t>
+              <w:t>[isim] + [bağlama edatı] + [isim] + [bağlama edatı] + [isim] + [bağlama edatı] + [isim]</w:t>
             </w:r>
           </w:p>
         </w:tc>
@@ -315,121 +210,7 @@
               <w:pStyle w:val="AralkYok"/>
             </w:pPr>
             <w:r>
-              <w:t>[</w:t>
-            </w:r>
-            <w:r>
-              <w:t>cümle</w:t>
-            </w:r>
-            <w:r>
-              <w:t>]</w:t>
-            </w:r>
-            <w:r>
-              <w:t xml:space="preserve"> </w:t>
-            </w:r>
-            <w:r>
-              <w:t>+</w:t>
-            </w:r>
-            <w:r>
-              <w:t xml:space="preserve"> </w:t>
-            </w:r>
-            <w:r>
-              <w:t>[</w:t>
-            </w:r>
-            <w:r>
-              <w:t>bağlama edatı</w:t>
-            </w:r>
-            <w:r>
-              <w:t>]</w:t>
-            </w:r>
-            <w:r>
-              <w:t xml:space="preserve"> </w:t>
-            </w:r>
-            <w:r>
-              <w:t>+</w:t>
-            </w:r>
-            <w:r>
-              <w:t xml:space="preserve"> </w:t>
-            </w:r>
-            <w:r>
-              <w:t>[</w:t>
-            </w:r>
-            <w:r>
-              <w:t>cümle</w:t>
-            </w:r>
-            <w:r>
-              <w:t>]</w:t>
-            </w:r>
-            <w:r>
-              <w:t xml:space="preserve"> </w:t>
-            </w:r>
-            <w:r>
-              <w:t>+</w:t>
-            </w:r>
-            <w:r>
-              <w:t xml:space="preserve"> </w:t>
-            </w:r>
-            <w:r>
-              <w:t>[</w:t>
-            </w:r>
-            <w:r>
-              <w:t>bağlama edatı</w:t>
-            </w:r>
-            <w:r>
-              <w:t>]</w:t>
-            </w:r>
-            <w:r>
-              <w:t xml:space="preserve"> </w:t>
-            </w:r>
-            <w:r>
-              <w:t>+</w:t>
-            </w:r>
-            <w:r>
-              <w:t xml:space="preserve"> </w:t>
-            </w:r>
-            <w:r>
-              <w:t>[</w:t>
-            </w:r>
-            <w:r>
-              <w:t>cümle</w:t>
-            </w:r>
-            <w:r>
-              <w:t>]</w:t>
-            </w:r>
-            <w:r>
-              <w:t xml:space="preserve"> </w:t>
-            </w:r>
-            <w:r>
-              <w:t>+</w:t>
-            </w:r>
-            <w:r>
-              <w:t xml:space="preserve"> </w:t>
-            </w:r>
-            <w:r>
-              <w:t>[</w:t>
-            </w:r>
-            <w:r>
-              <w:t>bağlama edatı</w:t>
-            </w:r>
-            <w:r>
-              <w:t>]</w:t>
-            </w:r>
-            <w:r>
-              <w:t xml:space="preserve"> </w:t>
-            </w:r>
-            <w:r>
-              <w:t>+</w:t>
-            </w:r>
-            <w:r>
-              <w:t xml:space="preserve"> </w:t>
-            </w:r>
-            <w:r>
-              <w:t>[</w:t>
-            </w:r>
-            <w:r>
-              <w:t>cümle</w:t>
-            </w:r>
-            <w:r>
-              <w:t>]</w:t>
+              <w:t>[cümle] + [bağlama edatı] + [cümle] + [bağlama edatı] + [cümle] + [bağlama edatı] + [cümle]</w:t>
             </w:r>
           </w:p>
         </w:tc>
@@ -463,7 +244,19 @@
         <w:ind w:firstLine="708"/>
       </w:pPr>
       <w:r>
-        <w:t>2. açıklayıcı bağlama öbek ve cümleler: cümle başına veya sonuna gelen edatlarla yapılan bu yapılardaki sözler veya cümleler, aralarındaki sıralama, denkleştirme, karşılaştırma, açıklama, sebep, sonuçlandırma, onama ve ret vb. ilişikilerle birbirlerine bağlıdırlar. Bağlama edatları, cümleler arası ögeler, yani metin ögeleri oldukları için cümle dışı ögedirler. Cümle başında yer alan ve kendilerinden önceki dil birliklerini birer cümle bütünlüğünde kendisinden sonraki dil birlikleriyle ilişkilendiren bu edatların önemli bir bağlama işlevi vardır. Cümleler arası ilişkiyi ve metin bütünlüğünü bu edatlar sağlar. Bunun en iyi örneği “ki” bağlama edatlı cümlelerde görülür. Dolayısıyla birleşik cümleler içinde ayrı bir yeri olan “ki”li cümleler bir başlık altında nasıl yer alıyorsa, tıpkı bunun gibi, diğer cümle başı edatları ile kurulmuş yapılar dadikkate alınmalıdır</w:t>
+        <w:rPr>
+          <w:b/>
+        </w:rPr>
+        <w:t>2. açıklayıcı bağlama öbek ve cümleler</w:t>
+      </w:r>
+      <w:r>
+        <w:t>: cümle başına veya sonuna gelen edatlarla yapılan bu yapılardaki sözler veya cümleler, aralarındaki sıralama, denkleştirme, karşılaştırma, açıklama, sebep, sonuçlandırma, onama ve ret vb. ilişikilerle birbirlerine bağlıdırlar. Bağlama edatları, cümleler arası ögeler, yani metin ögeleri oldukları için cümle dışı ögedirler. Cümle başında yer alan ve kendilerinden önceki dil birliklerini birer cümle bütünlüğünde kendisinden sonraki dil birlikleriyle ilişkilendiren bu edatların önemli bir bağlama işlevi vardır. Cümleler arası ilişkiyi ve metin bütünlüğünü bu edatlar sağlar. Bunun en iyi örneği “ki” bağlama edatlı cümlelerde görülür. Dolayısıyla birleşik cümleler içinde ayrı bir yeri olan “ki”li cümleler bir başlık altında nasıl yer alıyorsa, tıpkı bunun gibi, diğer cümle başı edatları ile kurulmuş yapılar da</w:t>
+      </w:r>
+      <w:r>
+        <w:t xml:space="preserve"> </w:t>
+      </w:r>
+      <w:r>
+        <w:t>dikkate alınmalıdır</w:t>
       </w:r>
       <w:r>
         <w:t>.</w:t>
@@ -474,7 +267,26 @@
         <w:pStyle w:val="AralkYok"/>
         <w:ind w:firstLine="708"/>
       </w:pPr>
-      <w:r>
+    </w:p>
+    <w:p>
+      <w:pPr>
+        <w:pStyle w:val="AralkYok"/>
+        <w:ind w:firstLine="708"/>
+      </w:pPr>
+    </w:p>
+    <w:p>
+      <w:pPr>
+        <w:pStyle w:val="AralkYok"/>
+        <w:ind w:firstLine="708"/>
+        <w:rPr>
+          <w:b/>
+        </w:rPr>
+      </w:pPr>
+      <w:r>
+        <w:rPr>
+          <w:b/>
+        </w:rPr>
+        <w:lastRenderedPageBreak/>
         <w:t>Bağlama öbekleri ile ilgili bazı ayrıntılar:</w:t>
       </w:r>
     </w:p>
@@ -487,7 +299,6 @@
         </w:numPr>
       </w:pPr>
       <w:r>
-        <w:lastRenderedPageBreak/>
         <w:t>Bağlama edatı (ve, veya, ile, ilâ, fakat, ama, değil vb.), iki isim ögesi ya da cümle arasında bulunur. İsim ögeleri, öbeğin kuruluşuna eşit olarak katılırlar: aynı zamanın ve aynı coğrafyanın insanları. Bk. Birleşik cümle.</w:t>
       </w:r>
     </w:p>
@@ -538,8 +349,553 @@
       <w:r>
         <w:t>Bu öbekte, her öge kendi vurgusunu taşır.</w:t>
       </w:r>
+    </w:p>
+    <w:p>
+      <w:pPr>
+        <w:pStyle w:val="AralkYok"/>
+      </w:pPr>
+    </w:p>
+    <w:p>
+      <w:pPr>
+        <w:pStyle w:val="AralkYok"/>
+        <w:rPr>
+          <w:b/>
+        </w:rPr>
+      </w:pPr>
+      <w:r>
+        <w:rPr>
+          <w:b/>
+        </w:rPr>
+        <w:t>Ek:</w:t>
+      </w:r>
+    </w:p>
+    <w:p>
+      <w:pPr>
+        <w:pStyle w:val="AralkYok"/>
+      </w:pPr>
+      <w:r>
+        <w:t>Bağlama Edatları</w:t>
+      </w:r>
+    </w:p>
+    <w:p>
+      <w:pPr>
+        <w:pStyle w:val="AralkYok"/>
+      </w:pPr>
+      <w:r>
+        <w:t>• Sıralama bağlaçları (ve, ile, ilâ vb.)</w:t>
+      </w:r>
+    </w:p>
+    <w:p>
+      <w:pPr>
+        <w:pStyle w:val="AralkYok"/>
+      </w:pPr>
+      <w:r>
+        <w:t>• Denkleştirme bağlaçları (veya, yahut, veyahut, ya da vb.)</w:t>
+      </w:r>
+    </w:p>
+    <w:p>
+      <w:pPr>
+        <w:pStyle w:val="AralkYok"/>
+      </w:pPr>
+      <w:r>
+        <w:t>• Karşılaştırma bağlaçları (da…da, ya…ya, hem…hem, ne…ne vb.)</w:t>
+      </w:r>
+    </w:p>
+    <w:p>
+      <w:pPr>
+        <w:pStyle w:val="AralkYok"/>
+      </w:pPr>
+      <w:r>
+        <w:t>• Pekiştirme bağlaçları (değil, dahi, da, ise, bile, ya vb.)</w:t>
+      </w:r>
+    </w:p>
+    <w:p>
+      <w:pPr>
+        <w:pStyle w:val="AralkYok"/>
+      </w:pPr>
+      <w:r>
+        <w:t>• Cümle başı bağlaçları (fakat, lakin, ama, ancak, yalnız, yeter ki, sanki, hatta,</w:t>
+      </w:r>
+    </w:p>
+    <w:p>
+      <w:pPr>
+        <w:pStyle w:val="AralkYok"/>
+      </w:pPr>
+      <w:r>
+        <w:t>çünkü, keşke vb.</w:t>
+      </w:r>
       <w:bookmarkStart w:id="0" w:name="_GoBack"/>
       <w:bookmarkEnd w:id="0"/>
+      <w:r>
+        <w:t>) (Bağlaçların dilimizde sayıca en zengin olanları cümle</w:t>
+      </w:r>
+    </w:p>
+    <w:p>
+      <w:pPr>
+        <w:pStyle w:val="AralkYok"/>
+      </w:pPr>
+      <w:r>
+        <w:t>başı bağlaçlarıdır; açıklama, sonuç, üsteleme, sebep, zıtlık vs. anlamlarıyla</w:t>
+      </w:r>
+    </w:p>
+    <w:p>
+      <w:pPr>
+        <w:pStyle w:val="AralkYok"/>
+      </w:pPr>
+      <w:r>
+        <w:t>cümleleri birbirine bağlarlar.)</w:t>
+      </w:r>
+    </w:p>
+    <w:p>
+      <w:pPr>
+        <w:pStyle w:val="AralkYok"/>
+      </w:pPr>
+    </w:p>
+    <w:p>
+      <w:pPr>
+        <w:pStyle w:val="AralkYok"/>
+      </w:pPr>
+    </w:p>
+    <w:p>
+      <w:pPr>
+        <w:pStyle w:val="AralkYok"/>
+      </w:pPr>
+    </w:p>
+    <w:p>
+      <w:pPr>
+        <w:pStyle w:val="AralkYok"/>
+      </w:pPr>
+    </w:p>
+    <w:p>
+      <w:pPr>
+        <w:pStyle w:val="AralkYok"/>
+      </w:pPr>
+    </w:p>
+    <w:p>
+      <w:pPr>
+        <w:pStyle w:val="AralkYok"/>
+      </w:pPr>
+    </w:p>
+    <w:p>
+      <w:pPr>
+        <w:pStyle w:val="AralkYok"/>
+      </w:pPr>
+    </w:p>
+    <w:p>
+      <w:pPr>
+        <w:pStyle w:val="AralkYok"/>
+      </w:pPr>
+    </w:p>
+    <w:p>
+      <w:pPr>
+        <w:pStyle w:val="AralkYok"/>
+      </w:pPr>
+    </w:p>
+    <w:p>
+      <w:pPr>
+        <w:pStyle w:val="AralkYok"/>
+      </w:pPr>
+    </w:p>
+    <w:p>
+      <w:pPr>
+        <w:pStyle w:val="AralkYok"/>
+      </w:pPr>
+    </w:p>
+    <w:p>
+      <w:pPr>
+        <w:pStyle w:val="AralkYok"/>
+      </w:pPr>
+    </w:p>
+    <w:p>
+      <w:pPr>
+        <w:pStyle w:val="AralkYok"/>
+      </w:pPr>
+    </w:p>
+    <w:p>
+      <w:pPr>
+        <w:pStyle w:val="AralkYok"/>
+      </w:pPr>
+    </w:p>
+    <w:p>
+      <w:pPr>
+        <w:pStyle w:val="AralkYok"/>
+      </w:pPr>
+    </w:p>
+    <w:p>
+      <w:pPr>
+        <w:pStyle w:val="AralkYok"/>
+      </w:pPr>
+    </w:p>
+    <w:p>
+      <w:pPr>
+        <w:pStyle w:val="AralkYok"/>
+      </w:pPr>
+    </w:p>
+    <w:p>
+      <w:pPr>
+        <w:pStyle w:val="AralkYok"/>
+      </w:pPr>
+    </w:p>
+    <w:p>
+      <w:pPr>
+        <w:pStyle w:val="AralkYok"/>
+      </w:pPr>
+    </w:p>
+    <w:p>
+      <w:pPr>
+        <w:pStyle w:val="AralkYok"/>
+      </w:pPr>
+    </w:p>
+    <w:p>
+      <w:pPr>
+        <w:pStyle w:val="AralkYok"/>
+      </w:pPr>
+    </w:p>
+    <w:p>
+      <w:pPr>
+        <w:pStyle w:val="AralkYok"/>
+        <w:rPr>
+          <w:b/>
+        </w:rPr>
+      </w:pPr>
+      <w:r>
+        <w:rPr>
+          <w:b/>
+        </w:rPr>
+        <w:t>Örnekler:</w:t>
+      </w:r>
+    </w:p>
+    <w:p>
+      <w:pPr>
+        <w:pStyle w:val="AralkYok"/>
+      </w:pPr>
+    </w:p>
+    <w:p>
+      <w:pPr>
+        <w:pStyle w:val="AralkYok"/>
+        <w:rPr>
+          <w:b/>
+        </w:rPr>
+      </w:pPr>
+      <w:r>
+        <w:rPr>
+          <w:b/>
+        </w:rPr>
+        <w:t>Sıralayıcı Bağlama Öbekleri</w:t>
+      </w:r>
+    </w:p>
+    <w:p>
+      <w:pPr>
+        <w:pStyle w:val="AralkYok"/>
+        <w:rPr>
+          <w:b/>
+        </w:rPr>
+      </w:pPr>
+      <w:r>
+        <w:rPr>
+          <w:b/>
+        </w:rPr>
+        <w:t>Tek ögeli bağlama, isim</w:t>
+      </w:r>
+    </w:p>
+    <w:p>
+      <w:pPr>
+        <w:pStyle w:val="AralkYok"/>
+        <w:rPr>
+          <w:i/>
+        </w:rPr>
+      </w:pPr>
+      <w:r>
+        <w:rPr>
+          <w:i/>
+        </w:rPr>
+        <w:t>Ali ile Ahmet</w:t>
+      </w:r>
+      <w:r>
+        <w:rPr>
+          <w:i/>
+        </w:rPr>
+        <w:br/>
+        <w:t>Ayşe ile Fatma</w:t>
+      </w:r>
+    </w:p>
+    <w:p>
+      <w:pPr>
+        <w:pStyle w:val="AralkYok"/>
+      </w:pPr>
+    </w:p>
+    <w:p>
+      <w:pPr>
+        <w:pStyle w:val="AralkYok"/>
+        <w:rPr>
+          <w:b/>
+        </w:rPr>
+      </w:pPr>
+      <w:r>
+        <w:rPr>
+          <w:b/>
+        </w:rPr>
+        <w:t>Tek ögeli bağlama, cümle</w:t>
+      </w:r>
+    </w:p>
+    <w:p>
+      <w:pPr>
+        <w:pStyle w:val="AralkYok"/>
+        <w:rPr>
+          <w:i/>
+        </w:rPr>
+      </w:pPr>
+      <w:r>
+        <w:rPr>
+          <w:i/>
+        </w:rPr>
+        <w:t>Köşeyi döndü ve onu gördü.</w:t>
+      </w:r>
+    </w:p>
+    <w:p>
+      <w:pPr>
+        <w:pStyle w:val="AralkYok"/>
+        <w:rPr>
+          <w:i/>
+        </w:rPr>
+      </w:pPr>
+      <w:r>
+        <w:rPr>
+          <w:i/>
+        </w:rPr>
+        <w:t>Çok çalıştı ve sonunda başardı.</w:t>
+      </w:r>
+    </w:p>
+    <w:p>
+      <w:pPr>
+        <w:pStyle w:val="AralkYok"/>
+      </w:pPr>
+    </w:p>
+    <w:p>
+      <w:pPr>
+        <w:pStyle w:val="AralkYok"/>
+        <w:rPr>
+          <w:b/>
+        </w:rPr>
+      </w:pPr>
+      <w:r>
+        <w:rPr>
+          <w:b/>
+        </w:rPr>
+        <w:t>Çok ögeli bağlama, isim</w:t>
+      </w:r>
+    </w:p>
+    <w:p>
+      <w:pPr>
+        <w:pStyle w:val="AralkYok"/>
+        <w:rPr>
+          <w:i/>
+        </w:rPr>
+      </w:pPr>
+      <w:r>
+        <w:rPr>
+          <w:i/>
+        </w:rPr>
+        <w:t>Süt, peynir, yoğurt ve yumurta</w:t>
+      </w:r>
+    </w:p>
+    <w:p>
+      <w:pPr>
+        <w:pStyle w:val="AralkYok"/>
+      </w:pPr>
+    </w:p>
+    <w:p>
+      <w:pPr>
+        <w:pStyle w:val="AralkYok"/>
+        <w:rPr>
+          <w:b/>
+        </w:rPr>
+      </w:pPr>
+      <w:r>
+        <w:rPr>
+          <w:b/>
+        </w:rPr>
+        <w:t>Çok ögeli bağlama, cümle</w:t>
+      </w:r>
+    </w:p>
+    <w:p>
+      <w:pPr>
+        <w:pStyle w:val="AralkYok"/>
+        <w:rPr>
+          <w:i/>
+        </w:rPr>
+      </w:pPr>
+      <w:r>
+        <w:rPr>
+          <w:i/>
+        </w:rPr>
+        <w:t>Gerçeği anlayacak ve o, çok merak ettiğim kendi dünyasının hikayelerini yazacak, ben de keyifle onun kendisi olabilmesinin kanıtlarını okuyacaktım.</w:t>
+      </w:r>
+    </w:p>
+    <w:p>
+      <w:pPr>
+        <w:pStyle w:val="AralkYok"/>
+      </w:pPr>
+      <w:r>
+        <w:t>Kara Kitap s124</w:t>
+      </w:r>
+    </w:p>
+    <w:p>
+      <w:pPr>
+        <w:pStyle w:val="AralkYok"/>
+      </w:pPr>
+    </w:p>
+    <w:p>
+      <w:pPr>
+        <w:pStyle w:val="AralkYok"/>
+        <w:rPr>
+          <w:i/>
+        </w:rPr>
+      </w:pPr>
+      <w:r>
+        <w:rPr>
+          <w:i/>
+        </w:rPr>
+        <w:t>Prens Swann’ı doğrudan bir güzel haşladı ve hiç çekinmeden beyan ettiği fikirlerinden ötürü, bir daha evine ayak basmasını istemediğini bildirdi.</w:t>
+      </w:r>
+    </w:p>
+    <w:p>
+      <w:pPr>
+        <w:pStyle w:val="AralkYok"/>
+      </w:pPr>
+      <w:r>
+        <w:t>Sodom ve Gomorra, Proust s83</w:t>
+      </w:r>
+    </w:p>
+    <w:p>
+      <w:pPr>
+        <w:pStyle w:val="AralkYok"/>
+      </w:pPr>
+    </w:p>
+    <w:p>
+      <w:pPr>
+        <w:pStyle w:val="AralkYok"/>
+      </w:pPr>
+    </w:p>
+    <w:p>
+      <w:pPr>
+        <w:pStyle w:val="AralkYok"/>
+        <w:rPr>
+          <w:b/>
+        </w:rPr>
+      </w:pPr>
+      <w:r>
+        <w:rPr>
+          <w:b/>
+        </w:rPr>
+        <w:t>Açıklayıcı Bağlama Öbek ve Cümleleri</w:t>
+      </w:r>
+    </w:p>
+    <w:p>
+      <w:pPr>
+        <w:pStyle w:val="AralkYok"/>
+        <w:rPr>
+          <w:i/>
+        </w:rPr>
+      </w:pPr>
+      <w:r>
+        <w:rPr>
+          <w:i/>
+        </w:rPr>
+        <w:t xml:space="preserve">Kendimden, her zamaki gibi, memnun değildim, ama yazımdan ve hikayemden memnundum. </w:t>
+      </w:r>
+    </w:p>
+    <w:p>
+      <w:pPr>
+        <w:pStyle w:val="AralkYok"/>
+      </w:pPr>
+      <w:r>
+        <w:t>Kara Kitap</w:t>
+      </w:r>
+      <w:r>
+        <w:t>, Pamuk</w:t>
+      </w:r>
+      <w:r>
+        <w:t xml:space="preserve"> s116</w:t>
+      </w:r>
+    </w:p>
+    <w:p>
+      <w:pPr>
+        <w:pStyle w:val="AralkYok"/>
+      </w:pPr>
+    </w:p>
+    <w:p>
+      <w:pPr>
+        <w:pStyle w:val="AralkYok"/>
+        <w:rPr>
+          <w:i/>
+        </w:rPr>
+      </w:pPr>
+      <w:r>
+        <w:rPr>
+          <w:i/>
+        </w:rPr>
+        <w:t>Çok şey bildiğimizi sanıyor, ama hiçbir şey bilmiyorduk.</w:t>
+      </w:r>
+    </w:p>
+    <w:p>
+      <w:pPr>
+        <w:pStyle w:val="AralkYok"/>
+      </w:pPr>
+      <w:r>
+        <w:t>Kara Kitap</w:t>
+      </w:r>
+      <w:r>
+        <w:t>, Pamuk</w:t>
+      </w:r>
+      <w:r>
+        <w:t xml:space="preserve"> s129</w:t>
+      </w:r>
+    </w:p>
+    <w:p>
+      <w:pPr>
+        <w:pStyle w:val="AralkYok"/>
+      </w:pPr>
+    </w:p>
+    <w:p>
+      <w:pPr>
+        <w:pStyle w:val="AralkYok"/>
+        <w:rPr>
+          <w:i/>
+        </w:rPr>
+      </w:pPr>
+      <w:r>
+        <w:rPr>
+          <w:i/>
+        </w:rPr>
+        <w:t>Baron beni görmesin diye tekrar yer değiştirecektim ki, buna ne vakit kaldı, ne de gerek.</w:t>
+      </w:r>
+    </w:p>
+    <w:p>
+      <w:pPr>
+        <w:pStyle w:val="AralkYok"/>
+      </w:pPr>
+      <w:r>
+        <w:t>Sodom ve Gomorra, Proust s10</w:t>
+      </w:r>
+    </w:p>
+    <w:p>
+      <w:pPr>
+        <w:pStyle w:val="AralkYok"/>
+      </w:pPr>
+    </w:p>
+    <w:p>
+      <w:pPr>
+        <w:pStyle w:val="AralkYok"/>
+      </w:pPr>
+    </w:p>
+    <w:p>
+      <w:pPr>
+        <w:pStyle w:val="AralkYok"/>
+      </w:pPr>
+      <w:r>
+        <w:t xml:space="preserve"> </w:t>
+      </w:r>
     </w:p>
     <w:sectPr>
       <w:pgSz w:w="11906" w:h="16838"/>

</xml_diff>